<commit_message>
Termina la sub partner
</commit_message>
<xml_diff>
--- a/plantilla.docx
+++ b/plantilla.docx
@@ -15,15 +15,7 @@
         <w:spacing w:after="0"/>
       </w:pPr>
       <w:r>
-        <w:t xml:space="preserve">{{ciudad}} la razón </w:t>
-      </w:r>
-      <w:proofErr w:type="spellStart"/>
-      <w:r>
-        <w:t>wo</w:t>
-      </w:r>
-      <w:proofErr w:type="spellEnd"/>
-      <w:r>
-        <w:t xml:space="preserve"> es</w:t>
+        <w:t>{{ciudad}} la razón wo es</w:t>
       </w:r>
       <w:r>
         <w:t xml:space="preserve"> </w:t>
@@ -31,11 +23,9 @@
       <w:r>
         <w:t>{{</w:t>
       </w:r>
-      <w:proofErr w:type="spellStart"/>
       <w:r>
         <w:t>catwo</w:t>
       </w:r>
-      <w:proofErr w:type="spellEnd"/>
       <w:r>
         <w:t xml:space="preserve">}} </w:t>
       </w:r>
@@ -46,29 +36,13 @@
         <w:t xml:space="preserve"> </w:t>
       </w:r>
       <w:r>
-        <w:t>{{</w:t>
-      </w:r>
-      <w:proofErr w:type="spellStart"/>
-      <w:r>
-        <w:t>valorwo</w:t>
-      </w:r>
-      <w:proofErr w:type="spellEnd"/>
-      <w:r>
-        <w:t>}}</w:t>
+        <w:t>{{valorwo}}</w:t>
       </w:r>
       <w:r>
         <w:t xml:space="preserve"> </w:t>
       </w:r>
       <w:r>
-        <w:t>vs LW {{</w:t>
-      </w:r>
-      <w:proofErr w:type="spellStart"/>
-      <w:r>
-        <w:t>valorwolw</w:t>
-      </w:r>
-      <w:proofErr w:type="spellEnd"/>
-      <w:r>
-        <w:t>}}</w:t>
+        <w:t>vs LW {{valorwolw}}</w:t>
       </w:r>
     </w:p>
     <w:p>
@@ -76,23 +50,25 @@
         <w:spacing w:after="0"/>
       </w:pPr>
       <w:r>
-        <w:t>EN RT CERRAMOS CON {{</w:t>
-      </w:r>
-      <w:proofErr w:type="spellStart"/>
-      <w:r>
-        <w:t>rt_today</w:t>
-      </w:r>
-      <w:proofErr w:type="spellEnd"/>
-      <w:r>
-        <w:t>}} VS LW {{</w:t>
-      </w:r>
-      <w:proofErr w:type="spellStart"/>
-      <w:r>
-        <w:t>rt_lw</w:t>
-      </w:r>
-      <w:proofErr w:type="spellEnd"/>
-      <w:r>
-        <w:t>}}</w:t>
+        <w:t>E</w:t>
+      </w:r>
+      <w:r>
+        <w:t>n</w:t>
+      </w:r>
+      <w:r>
+        <w:t xml:space="preserve"> RT </w:t>
+      </w:r>
+      <w:r>
+        <w:t>cerramos con</w:t>
+      </w:r>
+      <w:r>
+        <w:t xml:space="preserve"> {{rt_today}} </w:t>
+      </w:r>
+      <w:r>
+        <w:t>vs</w:t>
+      </w:r>
+      <w:r>
+        <w:t xml:space="preserve"> LW {{rt_lw}}</w:t>
       </w:r>
     </w:p>
     <w:p>
@@ -100,37 +76,46 @@
         <w:spacing w:after="0"/>
       </w:pPr>
       <w:r>
-        <w:t>LA SUBCATEGORIA WO ES {{</w:t>
-      </w:r>
-      <w:proofErr w:type="spellStart"/>
+        <w:t xml:space="preserve">LA </w:t>
+      </w:r>
+      <w:r>
+        <w:t>razón</w:t>
+      </w:r>
+      <w:r>
+        <w:t xml:space="preserve"> W</w:t>
+      </w:r>
+      <w:r>
+        <w:t>o</w:t>
+      </w:r>
+      <w:r>
+        <w:t xml:space="preserve"> </w:t>
+      </w:r>
+      <w:r>
+        <w:t>es</w:t>
+      </w:r>
+      <w:r>
+        <w:t xml:space="preserve"> {{</w:t>
+      </w:r>
       <w:r>
         <w:t>catwosubrt</w:t>
       </w:r>
-      <w:proofErr w:type="spellEnd"/>
       <w:r>
         <w:t>}} con {{</w:t>
       </w:r>
-      <w:proofErr w:type="spellStart"/>
       <w:r>
         <w:t>valorwosubrt</w:t>
       </w:r>
-      <w:proofErr w:type="spellEnd"/>
       <w:r>
         <w:t>}}</w:t>
       </w:r>
       <w:r>
         <w:t xml:space="preserve"> vs LW {{</w:t>
       </w:r>
-      <w:proofErr w:type="spellStart"/>
       <w:r>
         <w:t>valorwosubrt</w:t>
       </w:r>
       <w:r>
-        <w:t>lw</w:t>
-      </w:r>
-      <w:proofErr w:type="spellEnd"/>
-      <w:r>
-        <w:t>}}</w:t>
+        <w:t>lw}}</w:t>
       </w:r>
     </w:p>
     <w:p>
@@ -138,20 +123,35 @@
         <w:spacing w:after="0"/>
       </w:pPr>
       <w:r>
-        <w:t>EN PARTNER CERRAMOS CON {{</w:t>
-      </w:r>
-      <w:proofErr w:type="spellStart"/>
-      <w:r>
-        <w:t>partner_today</w:t>
-      </w:r>
-      <w:proofErr w:type="spellEnd"/>
-      <w:r>
-        <w:t>}} VS LW {</w:t>
+        <w:t>E</w:t>
+      </w:r>
+      <w:r>
+        <w:t>n</w:t>
+      </w:r>
+      <w:r>
+        <w:t xml:space="preserve"> P</w:t>
+      </w:r>
+      <w:r>
+        <w:t>artner</w:t>
+      </w:r>
+      <w:r>
+        <w:t xml:space="preserve"> </w:t>
+      </w:r>
+      <w:r>
+        <w:t>cerramos con</w:t>
+      </w:r>
+      <w:r>
+        <w:t xml:space="preserve"> {{partner_today}} </w:t>
+      </w:r>
+      <w:r>
+        <w:t>vs</w:t>
+      </w:r>
+      <w:r>
+        <w:t xml:space="preserve"> LW {</w:t>
       </w:r>
       <w:r>
         <w:t>{</w:t>
       </w:r>
-      <w:proofErr w:type="spellStart"/>
       <w:r>
         <w:t>par</w:t>
       </w:r>
@@ -159,11 +159,7 @@
         <w:t>t</w:t>
       </w:r>
       <w:r>
-        <w:t>ner_lw</w:t>
-      </w:r>
-      <w:proofErr w:type="spellEnd"/>
-      <w:r>
-        <w:t>}}</w:t>
+        <w:t>ner_lw}}</w:t>
       </w:r>
     </w:p>
     <w:p>
@@ -171,15 +167,10 @@
         <w:spacing w:after="0"/>
       </w:pPr>
       <w:r>
-        <w:t xml:space="preserve">La Razón </w:t>
-      </w:r>
-      <w:proofErr w:type="spellStart"/>
-      <w:r>
-        <w:t>Wo</w:t>
-      </w:r>
-      <w:proofErr w:type="spellEnd"/>
-      <w:r>
-        <w:t xml:space="preserve"> es</w:t>
+        <w:t>La Razón Wo es</w:t>
+      </w:r>
+      <w:r>
+        <w:t xml:space="preserve"> {{catwosubpa}} con {{valorwosubpa}} vs LW {{valorwosubpalw}}</w:t>
       </w:r>
     </w:p>
     <w:p>
@@ -187,23 +178,7 @@
         <w:spacing w:after="0"/>
       </w:pPr>
       <w:r>
-        <w:t>EN USER CERRAMOS CON {{</w:t>
-      </w:r>
-      <w:proofErr w:type="spellStart"/>
-      <w:r>
-        <w:t>user_today</w:t>
-      </w:r>
-      <w:proofErr w:type="spellEnd"/>
-      <w:r>
-        <w:t>}} VS LW {{</w:t>
-      </w:r>
-      <w:proofErr w:type="spellStart"/>
-      <w:r>
-        <w:t>user_lw</w:t>
-      </w:r>
-      <w:proofErr w:type="spellEnd"/>
-      <w:r>
-        <w:t>}}</w:t>
+        <w:t>EN USER CERRAMOS CON {{user_today}} VS LW {{user_lw}}</w:t>
       </w:r>
     </w:p>
     <w:p>
@@ -211,15 +186,7 @@
         <w:spacing w:after="0"/>
       </w:pPr>
       <w:r>
-        <w:t xml:space="preserve">La Razón </w:t>
-      </w:r>
-      <w:proofErr w:type="spellStart"/>
-      <w:r>
-        <w:t>Wo</w:t>
-      </w:r>
-      <w:proofErr w:type="spellEnd"/>
-      <w:r>
-        <w:t xml:space="preserve"> es</w:t>
+        <w:t>La Razón Wo es</w:t>
       </w:r>
     </w:p>
     <w:p>
@@ -227,23 +194,7 @@
         <w:spacing w:after="0"/>
       </w:pPr>
       <w:r>
-        <w:t>EN UX CERRAMOS CON {{</w:t>
-      </w:r>
-      <w:proofErr w:type="spellStart"/>
-      <w:r>
-        <w:t>ux_today</w:t>
-      </w:r>
-      <w:proofErr w:type="spellEnd"/>
-      <w:r>
-        <w:t>}} VS LW {{</w:t>
-      </w:r>
-      <w:proofErr w:type="spellStart"/>
-      <w:r>
-        <w:t>ux_lw</w:t>
-      </w:r>
-      <w:proofErr w:type="spellEnd"/>
-      <w:r>
-        <w:t>}}</w:t>
+        <w:t>EN UX CERRAMOS CON {{ux_today}} VS LW {{ux_lw}}</w:t>
       </w:r>
     </w:p>
     <w:p>
@@ -259,23 +210,7 @@
         <w:spacing w:after="0"/>
       </w:pPr>
       <w:r>
-        <w:t>EN TECH CERRAMOS CON {{</w:t>
-      </w:r>
-      <w:proofErr w:type="spellStart"/>
-      <w:r>
-        <w:t>tech_today</w:t>
-      </w:r>
-      <w:proofErr w:type="spellEnd"/>
-      <w:r>
-        <w:t>}} VS LW {{</w:t>
-      </w:r>
-      <w:proofErr w:type="spellStart"/>
-      <w:r>
-        <w:t>tech_lw</w:t>
-      </w:r>
-      <w:proofErr w:type="spellEnd"/>
-      <w:r>
-        <w:t>}}</w:t>
+        <w:t>EN TECH CERRAMOS CON {{tech_today}} VS LW {{tech_lw}}</w:t>
       </w:r>
     </w:p>
     <w:sectPr>

</xml_diff>

<commit_message>
Se agrega sub ux
</commit_message>
<xml_diff>
--- a/plantilla.docx
+++ b/plantilla.docx
@@ -197,7 +197,10 @@
         <w:spacing w:after="0"/>
       </w:pPr>
       <w:r>
-        <w:t>EN UX CERRAMOS CON {{ux_today}} VS LW {{ux_lw}}</w:t>
+        <w:t xml:space="preserve">En Ux Cerramos con </w:t>
+      </w:r>
+      <w:r>
+        <w:t>{{ux_today}} VS LW {{ux_lw}}</w:t>
       </w:r>
     </w:p>
     <w:p>
@@ -206,6 +209,9 @@
       </w:pPr>
       <w:r>
         <w:t>LA RAZON WO ES</w:t>
+      </w:r>
+      <w:r>
+        <w:t xml:space="preserve"> {{catwosubux}} con {{valorwosubux}} vs LW {{valorwosubuxlw}}</w:t>
       </w:r>
     </w:p>
     <w:p>

</xml_diff>

<commit_message>
se agrega razon wo lv3 a doc
</commit_message>
<xml_diff>
--- a/plantilla.docx
+++ b/plantilla.docx
@@ -116,6 +116,20 @@
       </w:r>
       <w:r>
         <w:t>lw}}</w:t>
+      </w:r>
+    </w:p>
+    <w:p>
+      <w:pPr>
+        <w:spacing w:after="0"/>
+      </w:pPr>
+      <w:r>
+        <w:t>Dentro de level 3 se identifico que la razón wo es {{catwortlv3}} con {{valorwortlv3}} vs LW {{valorwo</w:t>
+      </w:r>
+      <w:r>
+        <w:t>rt</w:t>
+      </w:r>
+      <w:r>
+        <w:t>lv3lw}}</w:t>
       </w:r>
     </w:p>
     <w:p>

</xml_diff>

<commit_message>
Se carga lv3 partner revisar todas las cat
</commit_message>
<xml_diff>
--- a/plantilla.docx
+++ b/plantilla.docx
@@ -50,13 +50,7 @@
         <w:spacing w:after="0"/>
       </w:pPr>
       <w:r>
-        <w:t>E</w:t>
-      </w:r>
-      <w:r>
-        <w:t>n</w:t>
-      </w:r>
-      <w:r>
-        <w:t xml:space="preserve"> RT </w:t>
+        <w:t xml:space="preserve">RT </w:t>
       </w:r>
       <w:r>
         <w:t>cerramos con</w:t>

</xml_diff>